<commit_message>
1) Javadoc 2) initial concept pacakge
</commit_message>
<xml_diff>
--- a/MUCKE/doc/systemarchitecture/MUCKE_SystemArchitecture_v1.docx
+++ b/MUCKE/doc/systemarchitecture/MUCKE_SystemArchitecture_v1.docx
@@ -15,7 +15,14 @@
           <w:b/>
           <w:lang w:val="de-DE"/>
         </w:rPr>
-        <w:t xml:space="preserve">ASTERA System </w:t>
+        <w:t>MUCKE</w:t>
+      </w:r>
+      <w:r>
+        <w:rPr>
+          <w:b/>
+          <w:lang w:val="de-DE"/>
+        </w:rPr>
+        <w:t xml:space="preserve"> System </w:t>
       </w:r>
       <w:r>
         <w:rPr>
@@ -57,6 +64,8 @@
       <w:pPr>
         <w:jc w:val="center"/>
       </w:pPr>
+      <w:bookmarkStart w:id="0" w:name="_GoBack"/>
+      <w:bookmarkEnd w:id="0"/>
     </w:p>
     <w:p>
       <w:pPr>
@@ -129,8 +138,6 @@
       <w:pPr>
         <w:jc w:val="center"/>
       </w:pPr>
-      <w:bookmarkStart w:id="0" w:name="_GoBack"/>
-      <w:bookmarkEnd w:id="0"/>
     </w:p>
     <w:p>
       <w:pPr>
@@ -7376,7 +7383,7 @@
 </file>
 
 <file path=customXml/itemProps2.xml><?xml version="1.0" encoding="utf-8"?>
-<ds:datastoreItem xmlns:ds="http://schemas.openxmlformats.org/officeDocument/2006/customXml" ds:itemID="{1E6E6C1C-F404-426C-8E54-AE3384624EF6}">
+<ds:datastoreItem xmlns:ds="http://schemas.openxmlformats.org/officeDocument/2006/customXml" ds:itemID="{F4FE23F9-66CD-44C7-9DBF-E5B19F916A17}">
   <ds:schemaRefs>
     <ds:schemaRef ds:uri="http://schemas.openxmlformats.org/officeDocument/2006/bibliography"/>
   </ds:schemaRefs>

</xml_diff>